<commit_message>
Almost final before full submission to PLOSBiool
</commit_message>
<xml_diff>
--- a/LaterPaper/PLOSBiol_Cybathlon_supplementary.docx
+++ b/LaterPaper/PLOSBiol_Cybathlon_supplementary.docx
@@ -3944,30 +3944,35 @@
               <w:spacing w:before="0"/>
               <w:jc w:val="center"/>
             </w:pPr>
-          </w:p>
-        </w:tc>
-        <w:tc>
-          <w:tcPr>
-            <w:tcW w:w="963" w:type="dxa"/>
-            <w:tcBorders>
-              <w:top w:val="single" w:sz="4" w:space="0" w:color="000000"/>
-              <w:left w:val="single" w:sz="4" w:space="0" w:color="000000"/>
-              <w:bottom w:val="single" w:sz="4" w:space="0" w:color="000000"/>
-            </w:tcBorders>
-            <w:shd w:val="clear" w:color="auto" w:fill="auto"/>
-          </w:tcPr>
-          <w:p>
-            <w:pPr>
-              <w:pStyle w:val="SOMContent"/>
-              <w:spacing w:before="0"/>
-              <w:jc w:val="center"/>
-            </w:pPr>
             <w:r>
               <w:rPr>
                 <w:b/>
               </w:rPr>
               <w:t>Total</w:t>
             </w:r>
+          </w:p>
+        </w:tc>
+        <w:tc>
+          <w:tcPr>
+            <w:tcW w:w="963" w:type="dxa"/>
+            <w:tcBorders>
+              <w:top w:val="single" w:sz="4" w:space="0" w:color="000000"/>
+              <w:left w:val="single" w:sz="4" w:space="0" w:color="000000"/>
+              <w:bottom w:val="single" w:sz="4" w:space="0" w:color="000000"/>
+            </w:tcBorders>
+            <w:shd w:val="clear" w:color="auto" w:fill="auto"/>
+          </w:tcPr>
+          <w:p>
+            <w:pPr>
+              <w:pStyle w:val="SOMContent"/>
+              <w:spacing w:before="0"/>
+              <w:jc w:val="center"/>
+            </w:pPr>
+            <w:r>
+              <w:t>16</w:t>
+            </w:r>
+            <w:bookmarkStart w:id="0" w:name="_GoBack"/>
+            <w:bookmarkEnd w:id="0"/>
           </w:p>
         </w:tc>
         <w:tc>
@@ -8012,23 +8017,7 @@
           <w:sz w:val="20"/>
           <w:szCs w:val="20"/>
         </w:rPr>
-        <w:t xml:space="preserve"> EOG electrode configuration on the pilot’s right and left canthi, </w:t>
-      </w:r>
-      <w:proofErr w:type="spellStart"/>
-      <w:r>
-        <w:rPr>
-          <w:sz w:val="20"/>
-          <w:szCs w:val="20"/>
-        </w:rPr>
-        <w:t>nasion</w:t>
-      </w:r>
-      <w:proofErr w:type="spellEnd"/>
-      <w:r>
-        <w:rPr>
-          <w:sz w:val="20"/>
-          <w:szCs w:val="20"/>
-        </w:rPr>
-        <w:t xml:space="preserve"> and forehead for the detection of ocular and facial muscle artifacts. </w:t>
+        <w:t xml:space="preserve"> EOG electrode configuration on the pilot’s right and left canthi, nasion and forehead for the detection of ocular and facial muscle artifacts. </w:t>
       </w:r>
     </w:p>
     <w:p>
@@ -8081,17 +8070,7 @@
           <w:sz w:val="20"/>
           <w:szCs w:val="20"/>
         </w:rPr>
-        <w:t xml:space="preserve"> The video demonstrates the </w:t>
-      </w:r>
-      <w:bookmarkStart w:id="0" w:name="_GoBack"/>
-      <w:bookmarkEnd w:id="0"/>
-      <w:r>
-        <w:rPr>
-          <w:b w:val="0"/>
-          <w:sz w:val="20"/>
-          <w:szCs w:val="20"/>
-        </w:rPr>
-        <w:t>usage setup and the Brain Runners BCI control paradigm.</w:t>
+        <w:t xml:space="preserve"> The video demonstrates the usage setup and the Brain Runners BCI control paradigm.</w:t>
       </w:r>
     </w:p>
     <w:p>

</xml_diff>